<commit_message>
Le projet est fini
</commit_message>
<xml_diff>
--- a/SAYNA-FREELANCE-PROJET1.docx
+++ b/SAYNA-FREELANCE-PROJET1.docx
@@ -182,7 +182,7 @@
           <w:sz w:val="24"/>
           <w:szCs w:val="24"/>
         </w:rPr>
-        <w:t>Pour ma part, la rédaction serait une activité hors professionnel ma auquel je consacrerais autant de temps que possible, car mon principal job sera dans le développement web.</w:t>
+        <w:t>Pour ma part, la rédaction serait une activité hors professionnel auquel je consacrerais autant de temps que possible, car mon principal job sera dans le développement web.</w:t>
       </w:r>
     </w:p>
     <w:p>
@@ -431,7 +431,21 @@
           <w:sz w:val="24"/>
           <w:szCs w:val="24"/>
         </w:rPr>
-        <w:t xml:space="preserve">Pour l’instant, je vais me former et devenir pro dans la rédaction. Et en suite former des gens afin qu’ils deviennent </w:t>
+        <w:t xml:space="preserve">Pour l’instant, je vais me former et devenir pro dans la rédaction. Et </w:t>
+      </w:r>
+      <w:r>
+        <w:rPr>
+          <w:sz w:val="24"/>
+          <w:szCs w:val="24"/>
+        </w:rPr>
+        <w:t>ensuite</w:t>
+      </w:r>
+      <w:r>
+        <w:rPr>
+          <w:sz w:val="24"/>
+          <w:szCs w:val="24"/>
+        </w:rPr>
+        <w:t xml:space="preserve"> former des gens afin qu’ils deviennent </w:t>
       </w:r>
       <w:r>
         <w:rPr>
@@ -534,62 +548,392 @@
         <w:spacing w:line="360" w:lineRule="auto"/>
         <w:jc w:val="both"/>
         <w:rPr>
-          <w:sz w:val="28"/>
-          <w:szCs w:val="28"/>
-        </w:rPr>
-      </w:pPr>
-      <w:r>
-        <w:rPr>
-          <w:sz w:val="28"/>
-          <w:szCs w:val="28"/>
-        </w:rPr>
-        <w:t xml:space="preserve">Inscription </w:t>
-      </w:r>
-      <w:r>
-        <w:rPr>
-          <w:sz w:val="28"/>
-          <w:szCs w:val="28"/>
-        </w:rPr>
-        <w:t>échoué</w:t>
-      </w:r>
-      <w:r>
-        <w:rPr>
-          <w:sz w:val="28"/>
-          <w:szCs w:val="28"/>
+          <w:sz w:val="24"/>
+          <w:szCs w:val="24"/>
+        </w:rPr>
+      </w:pPr>
+      <w:r>
+        <w:rPr>
+          <w:sz w:val="24"/>
+          <w:szCs w:val="24"/>
+        </w:rPr>
+        <w:t>Inscription échouée</w:t>
+      </w:r>
+      <w:r>
+        <w:rPr>
+          <w:sz w:val="24"/>
+          <w:szCs w:val="24"/>
         </w:rPr>
         <w:t>,</w:t>
       </w:r>
       <w:r>
         <w:rPr>
-          <w:sz w:val="28"/>
-          <w:szCs w:val="28"/>
+          <w:sz w:val="24"/>
+          <w:szCs w:val="24"/>
         </w:rPr>
         <w:t xml:space="preserve"> à la place je me suis inscrit au site redacteur.com</w:t>
       </w:r>
       <w:r>
         <w:rPr>
-          <w:sz w:val="28"/>
-          <w:szCs w:val="28"/>
+          <w:sz w:val="24"/>
+          <w:szCs w:val="24"/>
         </w:rPr>
         <w:t xml:space="preserve"> </w:t>
       </w:r>
-    </w:p>
-    <w:p>
-      <w:pPr>
-        <w:spacing w:line="360" w:lineRule="auto"/>
-        <w:jc w:val="both"/>
-        <w:rPr>
-          <w:sz w:val="28"/>
-          <w:szCs w:val="28"/>
-        </w:rPr>
-      </w:pPr>
-      <w:r>
-        <w:rPr>
-          <w:sz w:val="28"/>
-          <w:szCs w:val="28"/>
+      <w:r>
+        <w:rPr>
+          <w:sz w:val="24"/>
+          <w:szCs w:val="24"/>
+        </w:rPr>
+        <w:t xml:space="preserve">et j’ai déjà trouver </w:t>
+      </w:r>
+      <w:r>
+        <w:rPr>
+          <w:sz w:val="24"/>
+          <w:szCs w:val="24"/>
+        </w:rPr>
+        <w:t>une demande rémunérée</w:t>
+      </w:r>
+      <w:r>
+        <w:rPr>
+          <w:sz w:val="24"/>
+          <w:szCs w:val="24"/>
+        </w:rPr>
+        <w:t>.</w:t>
+      </w:r>
+    </w:p>
+    <w:p>
+      <w:pPr>
+        <w:spacing w:line="360" w:lineRule="auto"/>
+        <w:jc w:val="both"/>
+        <w:rPr>
+          <w:sz w:val="24"/>
+          <w:szCs w:val="24"/>
+        </w:rPr>
+      </w:pPr>
+      <w:r>
+        <w:rPr>
+          <w:noProof/>
+          <w:sz w:val="24"/>
+          <w:szCs w:val="24"/>
         </w:rPr>
         <w:lastRenderedPageBreak/>
-        <w:t>IV.3 - Status Freelance dans mon pays :</w:t>
+        <w:drawing>
+          <wp:inline distT="0" distB="0" distL="0" distR="0" wp14:anchorId="0BFC0958" wp14:editId="0BACCAAE">
+            <wp:extent cx="5760720" cy="1628775"/>
+            <wp:effectExtent l="0" t="0" r="0" b="9525"/>
+            <wp:docPr id="1" name="Image 1"/>
+            <wp:cNvGraphicFramePr>
+              <a:graphicFrameLocks xmlns:a="http://schemas.openxmlformats.org/drawingml/2006/main" noChangeAspect="1"/>
+            </wp:cNvGraphicFramePr>
+            <a:graphic xmlns:a="http://schemas.openxmlformats.org/drawingml/2006/main">
+              <a:graphicData uri="http://schemas.openxmlformats.org/drawingml/2006/picture">
+                <pic:pic xmlns:pic="http://schemas.openxmlformats.org/drawingml/2006/picture">
+                  <pic:nvPicPr>
+                    <pic:cNvPr id="1" name="Image 1"/>
+                    <pic:cNvPicPr/>
+                  </pic:nvPicPr>
+                  <pic:blipFill>
+                    <a:blip r:embed="rId5">
+                      <a:extLst>
+                        <a:ext uri="{28A0092B-C50C-407E-A947-70E740481C1C}">
+                          <a14:useLocalDpi xmlns:a14="http://schemas.microsoft.com/office/drawing/2010/main" val="0"/>
+                        </a:ext>
+                      </a:extLst>
+                    </a:blip>
+                    <a:stretch>
+                      <a:fillRect/>
+                    </a:stretch>
+                  </pic:blipFill>
+                  <pic:spPr>
+                    <a:xfrm>
+                      <a:off x="0" y="0"/>
+                      <a:ext cx="5760720" cy="1628775"/>
+                    </a:xfrm>
+                    <a:prstGeom prst="rect">
+                      <a:avLst/>
+                    </a:prstGeom>
+                  </pic:spPr>
+                </pic:pic>
+              </a:graphicData>
+            </a:graphic>
+          </wp:inline>
+        </w:drawing>
+      </w:r>
+    </w:p>
+    <w:p>
+      <w:pPr>
+        <w:spacing w:line="360" w:lineRule="auto"/>
+        <w:jc w:val="both"/>
+        <w:rPr>
+          <w:sz w:val="28"/>
+          <w:szCs w:val="28"/>
+        </w:rPr>
+      </w:pPr>
+      <w:r>
+        <w:rPr>
+          <w:sz w:val="28"/>
+          <w:szCs w:val="28"/>
+        </w:rPr>
+        <w:t xml:space="preserve">IV.3 - </w:t>
+      </w:r>
+      <w:r>
+        <w:rPr>
+          <w:sz w:val="28"/>
+          <w:szCs w:val="28"/>
+        </w:rPr>
+        <w:t>Statuts</w:t>
+      </w:r>
+      <w:r>
+        <w:rPr>
+          <w:sz w:val="28"/>
+          <w:szCs w:val="28"/>
+        </w:rPr>
+        <w:t xml:space="preserve"> Freelance dans mon pays :</w:t>
+      </w:r>
+    </w:p>
+    <w:p>
+      <w:pPr>
+        <w:spacing w:line="360" w:lineRule="auto"/>
+        <w:jc w:val="both"/>
+        <w:rPr>
+          <w:sz w:val="28"/>
+          <w:szCs w:val="28"/>
+        </w:rPr>
+      </w:pPr>
+      <w:r>
+        <w:rPr>
+          <w:sz w:val="28"/>
+          <w:szCs w:val="28"/>
+        </w:rPr>
+        <w:t xml:space="preserve">Avant d’exercer une activité quelconque, l’obtention du NIF ou Numéro d’Identification Fiscale est obligatoire, elle peut se faire en ligne. Elle exige les pièces suivantes : </w:t>
+      </w:r>
+    </w:p>
+    <w:p>
+      <w:pPr>
+        <w:pStyle w:val="Paragraphedeliste"/>
+        <w:numPr>
+          <w:ilvl w:val="0"/>
+          <w:numId w:val="2"/>
+        </w:numPr>
+        <w:spacing w:line="360" w:lineRule="auto"/>
+        <w:jc w:val="both"/>
+        <w:rPr>
+          <w:sz w:val="28"/>
+          <w:szCs w:val="28"/>
+        </w:rPr>
+      </w:pPr>
+      <w:r>
+        <w:rPr>
+          <w:sz w:val="28"/>
+          <w:szCs w:val="28"/>
+        </w:rPr>
+        <w:t>Original et copie de la CIN</w:t>
+      </w:r>
+      <w:r>
+        <w:rPr>
+          <w:sz w:val="28"/>
+          <w:szCs w:val="28"/>
+        </w:rPr>
+        <w:t>,</w:t>
+      </w:r>
+    </w:p>
+    <w:p>
+      <w:pPr>
+        <w:pStyle w:val="Paragraphedeliste"/>
+        <w:numPr>
+          <w:ilvl w:val="0"/>
+          <w:numId w:val="2"/>
+        </w:numPr>
+        <w:spacing w:line="360" w:lineRule="auto"/>
+        <w:jc w:val="both"/>
+        <w:rPr>
+          <w:sz w:val="28"/>
+          <w:szCs w:val="28"/>
+        </w:rPr>
+      </w:pPr>
+      <w:r>
+        <w:rPr>
+          <w:sz w:val="28"/>
+          <w:szCs w:val="28"/>
+        </w:rPr>
+        <w:t>Carte de résident et CIPENS pour les étrangers,</w:t>
+      </w:r>
+    </w:p>
+    <w:p>
+      <w:pPr>
+        <w:pStyle w:val="Paragraphedeliste"/>
+        <w:numPr>
+          <w:ilvl w:val="0"/>
+          <w:numId w:val="2"/>
+        </w:numPr>
+        <w:spacing w:line="360" w:lineRule="auto"/>
+        <w:jc w:val="both"/>
+        <w:rPr>
+          <w:sz w:val="28"/>
+          <w:szCs w:val="28"/>
+        </w:rPr>
+      </w:pPr>
+      <w:r>
+        <w:rPr>
+          <w:sz w:val="28"/>
+          <w:szCs w:val="28"/>
+        </w:rPr>
+        <w:t>Certificat de résidence (moins de trois mois),</w:t>
+      </w:r>
+    </w:p>
+    <w:p>
+      <w:pPr>
+        <w:pStyle w:val="Paragraphedeliste"/>
+        <w:numPr>
+          <w:ilvl w:val="0"/>
+          <w:numId w:val="2"/>
+        </w:numPr>
+        <w:spacing w:line="360" w:lineRule="auto"/>
+        <w:jc w:val="both"/>
+        <w:rPr>
+          <w:sz w:val="28"/>
+          <w:szCs w:val="28"/>
+        </w:rPr>
+      </w:pPr>
+      <w:r>
+        <w:rPr>
+          <w:sz w:val="28"/>
+          <w:szCs w:val="28"/>
+        </w:rPr>
+        <w:t>Plan de repérage visé par le chef Fokontany,</w:t>
+      </w:r>
+    </w:p>
+    <w:p>
+      <w:pPr>
+        <w:pStyle w:val="Paragraphedeliste"/>
+        <w:numPr>
+          <w:ilvl w:val="0"/>
+          <w:numId w:val="2"/>
+        </w:numPr>
+        <w:spacing w:line="360" w:lineRule="auto"/>
+        <w:jc w:val="both"/>
+        <w:rPr>
+          <w:sz w:val="28"/>
+          <w:szCs w:val="28"/>
+        </w:rPr>
+      </w:pPr>
+      <w:r>
+        <w:rPr>
+          <w:sz w:val="28"/>
+          <w:szCs w:val="28"/>
+        </w:rPr>
+        <w:t>Récépissé et bordereau de versement IR/IS,</w:t>
+      </w:r>
+    </w:p>
+    <w:p>
+      <w:pPr>
+        <w:pStyle w:val="Paragraphedeliste"/>
+        <w:numPr>
+          <w:ilvl w:val="0"/>
+          <w:numId w:val="2"/>
+        </w:numPr>
+        <w:spacing w:line="360" w:lineRule="auto"/>
+        <w:jc w:val="both"/>
+        <w:rPr>
+          <w:sz w:val="28"/>
+          <w:szCs w:val="28"/>
+        </w:rPr>
+      </w:pPr>
+      <w:r>
+        <w:rPr>
+          <w:sz w:val="28"/>
+          <w:szCs w:val="28"/>
+        </w:rPr>
+        <w:t>Carte statistique,</w:t>
+      </w:r>
+    </w:p>
+    <w:p>
+      <w:pPr>
+        <w:pStyle w:val="Paragraphedeliste"/>
+        <w:numPr>
+          <w:ilvl w:val="0"/>
+          <w:numId w:val="2"/>
+        </w:numPr>
+        <w:spacing w:line="360" w:lineRule="auto"/>
+        <w:jc w:val="both"/>
+        <w:rPr>
+          <w:sz w:val="28"/>
+          <w:szCs w:val="28"/>
+        </w:rPr>
+      </w:pPr>
+      <w:r>
+        <w:rPr>
+          <w:sz w:val="28"/>
+          <w:szCs w:val="28"/>
+        </w:rPr>
+        <w:t>Titre de propriété du local,</w:t>
+      </w:r>
+    </w:p>
+    <w:p>
+      <w:pPr>
+        <w:pStyle w:val="Paragraphedeliste"/>
+        <w:numPr>
+          <w:ilvl w:val="0"/>
+          <w:numId w:val="2"/>
+        </w:numPr>
+        <w:spacing w:line="360" w:lineRule="auto"/>
+        <w:jc w:val="both"/>
+        <w:rPr>
+          <w:sz w:val="28"/>
+          <w:szCs w:val="28"/>
+        </w:rPr>
+      </w:pPr>
+      <w:r>
+        <w:rPr>
+          <w:sz w:val="28"/>
+          <w:szCs w:val="28"/>
+        </w:rPr>
+        <w:t>Procuration légalisée si représentant,</w:t>
+      </w:r>
+    </w:p>
+    <w:p>
+      <w:pPr>
+        <w:pStyle w:val="Paragraphedeliste"/>
+        <w:numPr>
+          <w:ilvl w:val="0"/>
+          <w:numId w:val="2"/>
+        </w:numPr>
+        <w:spacing w:line="360" w:lineRule="auto"/>
+        <w:jc w:val="both"/>
+        <w:rPr>
+          <w:sz w:val="28"/>
+          <w:szCs w:val="28"/>
+        </w:rPr>
+      </w:pPr>
+      <w:r>
+        <w:rPr>
+          <w:sz w:val="28"/>
+          <w:szCs w:val="28"/>
+        </w:rPr>
+        <w:t>Autres pièces originales,</w:t>
+      </w:r>
+    </w:p>
+    <w:p>
+      <w:pPr>
+        <w:pStyle w:val="Paragraphedeliste"/>
+        <w:numPr>
+          <w:ilvl w:val="0"/>
+          <w:numId w:val="2"/>
+        </w:numPr>
+        <w:spacing w:line="360" w:lineRule="auto"/>
+        <w:jc w:val="both"/>
+        <w:rPr>
+          <w:sz w:val="28"/>
+          <w:szCs w:val="28"/>
+        </w:rPr>
+      </w:pPr>
+      <w:r>
+        <w:rPr>
+          <w:sz w:val="28"/>
+          <w:szCs w:val="28"/>
+        </w:rPr>
+        <w:t>Référence de la demande.</w:t>
       </w:r>
     </w:p>
     <w:sectPr>
@@ -717,8 +1061,124 @@
       </w:rPr>
     </w:lvl>
   </w:abstractNum>
+  <w:abstractNum w:abstractNumId="1" w15:restartNumberingAfterBreak="0">
+    <w:nsid w:val="650A741B"/>
+    <w:multiLevelType w:val="hybridMultilevel"/>
+    <w:tmpl w:val="253E243C"/>
+    <w:lvl w:ilvl="0" w:tplc="463AA49A">
+      <w:start w:val="4"/>
+      <w:numFmt w:val="bullet"/>
+      <w:lvlText w:val="-"/>
+      <w:lvlJc w:val="left"/>
+      <w:pPr>
+        <w:ind w:left="720" w:hanging="360"/>
+      </w:pPr>
+      <w:rPr>
+        <w:rFonts w:ascii="Calibri" w:eastAsiaTheme="minorHAnsi" w:hAnsi="Calibri" w:cs="Calibri" w:hint="default"/>
+      </w:rPr>
+    </w:lvl>
+    <w:lvl w:ilvl="1" w:tplc="040C0003" w:tentative="1">
+      <w:start w:val="1"/>
+      <w:numFmt w:val="bullet"/>
+      <w:lvlText w:val="o"/>
+      <w:lvlJc w:val="left"/>
+      <w:pPr>
+        <w:ind w:left="1440" w:hanging="360"/>
+      </w:pPr>
+      <w:rPr>
+        <w:rFonts w:ascii="Courier New" w:hAnsi="Courier New" w:cs="Courier New" w:hint="default"/>
+      </w:rPr>
+    </w:lvl>
+    <w:lvl w:ilvl="2" w:tplc="040C0005" w:tentative="1">
+      <w:start w:val="1"/>
+      <w:numFmt w:val="bullet"/>
+      <w:lvlText w:val=""/>
+      <w:lvlJc w:val="left"/>
+      <w:pPr>
+        <w:ind w:left="2160" w:hanging="360"/>
+      </w:pPr>
+      <w:rPr>
+        <w:rFonts w:ascii="Wingdings" w:hAnsi="Wingdings" w:hint="default"/>
+      </w:rPr>
+    </w:lvl>
+    <w:lvl w:ilvl="3" w:tplc="040C0001" w:tentative="1">
+      <w:start w:val="1"/>
+      <w:numFmt w:val="bullet"/>
+      <w:lvlText w:val=""/>
+      <w:lvlJc w:val="left"/>
+      <w:pPr>
+        <w:ind w:left="2880" w:hanging="360"/>
+      </w:pPr>
+      <w:rPr>
+        <w:rFonts w:ascii="Symbol" w:hAnsi="Symbol" w:hint="default"/>
+      </w:rPr>
+    </w:lvl>
+    <w:lvl w:ilvl="4" w:tplc="040C0003" w:tentative="1">
+      <w:start w:val="1"/>
+      <w:numFmt w:val="bullet"/>
+      <w:lvlText w:val="o"/>
+      <w:lvlJc w:val="left"/>
+      <w:pPr>
+        <w:ind w:left="3600" w:hanging="360"/>
+      </w:pPr>
+      <w:rPr>
+        <w:rFonts w:ascii="Courier New" w:hAnsi="Courier New" w:cs="Courier New" w:hint="default"/>
+      </w:rPr>
+    </w:lvl>
+    <w:lvl w:ilvl="5" w:tplc="040C0005" w:tentative="1">
+      <w:start w:val="1"/>
+      <w:numFmt w:val="bullet"/>
+      <w:lvlText w:val=""/>
+      <w:lvlJc w:val="left"/>
+      <w:pPr>
+        <w:ind w:left="4320" w:hanging="360"/>
+      </w:pPr>
+      <w:rPr>
+        <w:rFonts w:ascii="Wingdings" w:hAnsi="Wingdings" w:hint="default"/>
+      </w:rPr>
+    </w:lvl>
+    <w:lvl w:ilvl="6" w:tplc="040C0001" w:tentative="1">
+      <w:start w:val="1"/>
+      <w:numFmt w:val="bullet"/>
+      <w:lvlText w:val=""/>
+      <w:lvlJc w:val="left"/>
+      <w:pPr>
+        <w:ind w:left="5040" w:hanging="360"/>
+      </w:pPr>
+      <w:rPr>
+        <w:rFonts w:ascii="Symbol" w:hAnsi="Symbol" w:hint="default"/>
+      </w:rPr>
+    </w:lvl>
+    <w:lvl w:ilvl="7" w:tplc="040C0003" w:tentative="1">
+      <w:start w:val="1"/>
+      <w:numFmt w:val="bullet"/>
+      <w:lvlText w:val="o"/>
+      <w:lvlJc w:val="left"/>
+      <w:pPr>
+        <w:ind w:left="5760" w:hanging="360"/>
+      </w:pPr>
+      <w:rPr>
+        <w:rFonts w:ascii="Courier New" w:hAnsi="Courier New" w:cs="Courier New" w:hint="default"/>
+      </w:rPr>
+    </w:lvl>
+    <w:lvl w:ilvl="8" w:tplc="040C0005" w:tentative="1">
+      <w:start w:val="1"/>
+      <w:numFmt w:val="bullet"/>
+      <w:lvlText w:val=""/>
+      <w:lvlJc w:val="left"/>
+      <w:pPr>
+        <w:ind w:left="6480" w:hanging="360"/>
+      </w:pPr>
+      <w:rPr>
+        <w:rFonts w:ascii="Wingdings" w:hAnsi="Wingdings" w:hint="default"/>
+      </w:rPr>
+    </w:lvl>
+  </w:abstractNum>
   <w:num w:numId="1" w16cid:durableId="1665428904">
     <w:abstractNumId w:val="0"/>
+  </w:num>
+  <w:num w:numId="2" w16cid:durableId="742483747">
+    <w:abstractNumId w:val="1"/>
   </w:num>
 </w:numbering>
 </file>

</xml_diff>